<commit_message>
MOL boundary conditiry condition done
</commit_message>
<xml_diff>
--- a/Archive/Reports/0202 Maximum value of valid M for different methods.docx
+++ b/Archive/Reports/0202 Maximum value of valid M for different methods.docx
@@ -46,22 +46,29 @@
         <w:t>–</w:t>
       </w:r>
       <w:r>
-        <w:t xml:space="preserve"> 6</w:t>
-      </w:r>
-      <w:r>
-        <w:t>.5</w:t>
-      </w:r>
-    </w:p>
-    <w:p>
-      <w:r>
-        <w:t>LBM –1. 5</w:t>
-      </w:r>
-    </w:p>
-    <w:p/>
+        <w:t xml:space="preserve"> 2.3</w:t>
+      </w:r>
+    </w:p>
+    <w:p>
+      <w:r>
+        <w:t>LBM – 2.1</w:t>
+      </w:r>
+    </w:p>
+    <w:p>
+      <w:r>
+        <w:t>Method of Lines – 2.3</w:t>
+      </w:r>
+    </w:p>
+    <w:p>
+      <w:r>
+        <w:t>LBM – 2.1</w:t>
+      </w:r>
+    </w:p>
     <w:p>
       <w:bookmarkStart w:id="0" w:name="_GoBack"/>
       <w:bookmarkEnd w:id="0"/>
     </w:p>
+    <w:p/>
     <w:sectPr>
       <w:pgSz w:w="11900" w:h="16840"/>
       <w:pgMar w:top="720" w:right="720" w:bottom="720" w:left="720" w:header="708" w:footer="708" w:gutter="0"/>

</xml_diff>